<commit_message>
real last code modify
</commit_message>
<xml_diff>
--- a/A15 Ex02 BenGalili 039711056 AmitPaz 040305179/A15 Ex02 BenGalili 039711056 AmitPaz 040305179.docx
+++ b/A15 Ex02 BenGalili 039711056 AmitPaz 040305179/A15 Ex02 BenGalili 039711056 AmitPaz 040305179.docx
@@ -107,8 +107,6 @@
           <w:rtl/>
         </w:rPr>
       </w:pPr>
-      <w:bookmarkStart w:id="0" w:name="_GoBack"/>
-      <w:bookmarkEnd w:id="0"/>
       <w:r>
         <w:rPr>
           <w:rFonts w:hint="cs"/>
@@ -254,6 +252,21 @@
     </w:p>
     <w:p>
       <w:pPr>
+        <w:bidi w:val="0"/>
+        <w:spacing w:after="200"/>
+        <w:rPr>
+          <w:rtl/>
+        </w:rPr>
+      </w:pPr>
+      <w:r>
+        <w:rPr>
+          <w:rtl/>
+        </w:rPr>
+        <w:br w:type="page"/>
+      </w:r>
+    </w:p>
+    <w:p>
+      <w:pPr>
         <w:spacing w:after="0" w:line="240" w:lineRule="auto"/>
         <w:ind w:left="720" w:right="-426"/>
       </w:pPr>
@@ -283,7 +296,10 @@
           <w:rFonts w:hint="cs"/>
           <w:rtl/>
         </w:rPr>
-        <w:t xml:space="preserve"> [שם התבנית]</w:t>
+        <w:t xml:space="preserve"> </w:t>
+      </w:r>
+      <w:r>
+        <w:t>Proxy</w:t>
       </w:r>
     </w:p>
     <w:p>
@@ -306,20 +322,122 @@
     <w:p>
       <w:pPr>
         <w:spacing w:after="0" w:line="240" w:lineRule="auto"/>
-        <w:ind w:right="720"/>
-      </w:pPr>
-      <w:r>
-        <w:rPr>
-          <w:rFonts w:hint="cs"/>
-          <w:rtl/>
-        </w:rPr>
-        <w:t>[תיאור הסיבה / הצורך בשימוש בתבנית במערכת שלכם]</w:t>
-      </w:r>
-      <w:r>
-        <w:rPr>
-          <w:rtl/>
-        </w:rPr>
-        <w:br/>
+        <w:ind w:left="720"/>
+        <w:rPr>
+          <w:rFonts w:hint="cs"/>
+          <w:rtl/>
+        </w:rPr>
+      </w:pPr>
+      <w:r>
+        <w:rPr>
+          <w:rFonts w:hint="cs"/>
+          <w:rtl/>
+        </w:rPr>
+        <w:t xml:space="preserve">התבנית מאפשר </w:t>
+      </w:r>
+      <w:r>
+        <w:rPr>
+          <w:rFonts w:hint="cs"/>
+          <w:rtl/>
+        </w:rPr>
+        <w:t>בקרה על הגישה ל-</w:t>
+      </w:r>
+      <w:proofErr w:type="spellStart"/>
+      <w:r>
+        <w:t>ConcereteLogger</w:t>
+      </w:r>
+      <w:proofErr w:type="spellEnd"/>
+      <w:r>
+        <w:rPr>
+          <w:rFonts w:hint="cs"/>
+          <w:rtl/>
+        </w:rPr>
+        <w:t>, כך שה-</w:t>
+      </w:r>
+      <w:r>
+        <w:t>client</w:t>
+      </w:r>
+      <w:r>
+        <w:rPr>
+          <w:rFonts w:hint="cs"/>
+          <w:rtl/>
+        </w:rPr>
+        <w:t xml:space="preserve"> ניגש רק ל-</w:t>
+      </w:r>
+      <w:r>
+        <w:t>proxy</w:t>
+      </w:r>
+      <w:r>
+        <w:rPr>
+          <w:rFonts w:hint="cs"/>
+          <w:rtl/>
+        </w:rPr>
+        <w:t xml:space="preserve"> ולא ישירות ל-</w:t>
+      </w:r>
+      <w:r>
+        <w:t>logger</w:t>
+      </w:r>
+      <w:r>
+        <w:rPr>
+          <w:rFonts w:hint="cs"/>
+          <w:rtl/>
+        </w:rPr>
+        <w:t>. בגישה ל-</w:t>
+      </w:r>
+      <w:r>
+        <w:t>proxy</w:t>
+      </w:r>
+      <w:r>
+        <w:rPr>
+          <w:rFonts w:hint="cs"/>
+          <w:rtl/>
+        </w:rPr>
+        <w:t xml:space="preserve"> מתבצעת ספירה של כמות הגישות ל-</w:t>
+      </w:r>
+      <w:r>
+        <w:t>logger</w:t>
+      </w:r>
+      <w:r>
+        <w:rPr>
+          <w:rFonts w:hint="cs"/>
+          <w:rtl/>
+        </w:rPr>
+        <w:t>. ניתן להוסיף לוגיקה נוספת ל-</w:t>
+      </w:r>
+      <w:r>
+        <w:t>proxy</w:t>
+      </w:r>
+      <w:r>
+        <w:rPr>
+          <w:rFonts w:hint="cs"/>
+          <w:rtl/>
+        </w:rPr>
+        <w:t xml:space="preserve"> שאין ב-</w:t>
+      </w:r>
+      <w:r>
+        <w:t xml:space="preserve"> </w:t>
+      </w:r>
+      <w:proofErr w:type="spellStart"/>
+      <w:r>
+        <w:t>ConcereteLogger</w:t>
+      </w:r>
+      <w:proofErr w:type="spellEnd"/>
+      <w:r>
+        <w:rPr>
+          <w:rFonts w:hint="cs"/>
+          <w:rtl/>
+        </w:rPr>
+        <w:t>כמו לבדוק האם יש למשתמש הרשאה לכתוב ל-</w:t>
+      </w:r>
+      <w:r>
+        <w:t>log</w:t>
+      </w:r>
+      <w:r>
+        <w:rPr>
+          <w:rFonts w:hint="cs"/>
+          <w:rtl/>
+        </w:rPr>
+        <w:t>.</w:t>
       </w:r>
     </w:p>
     <w:p>
@@ -342,21 +460,269 @@
     <w:p>
       <w:pPr>
         <w:spacing w:after="0" w:line="240" w:lineRule="auto"/>
-        <w:ind w:right="720"/>
-      </w:pPr>
-      <w:r>
-        <w:rPr>
-          <w:rFonts w:hint="cs"/>
-          <w:rtl/>
-        </w:rPr>
-        <w:t>[תיאור המימוש</w:t>
-      </w:r>
-      <w:r>
-        <w:rPr>
-          <w:rFonts w:hint="cs"/>
-          <w:rtl/>
-        </w:rPr>
-        <w:t xml:space="preserve"> והיכן ניתן למצוא אותו בקוד]</w:t>
+        <w:ind w:left="720"/>
+        <w:rPr>
+          <w:rtl/>
+        </w:rPr>
+      </w:pPr>
+      <w:proofErr w:type="spellStart"/>
+      <w:r>
+        <w:rPr>
+          <w:rFonts w:hint="cs"/>
+          <w:rtl/>
+        </w:rPr>
+        <w:t>המחקלות</w:t>
+      </w:r>
+      <w:proofErr w:type="spellEnd"/>
+      <w:r>
+        <w:rPr>
+          <w:rFonts w:hint="cs"/>
+          <w:rtl/>
+        </w:rPr>
+        <w:t xml:space="preserve"> </w:t>
+      </w:r>
+      <w:proofErr w:type="spellStart"/>
+      <w:r>
+        <w:t>TxtFileLogger</w:t>
+      </w:r>
+      <w:proofErr w:type="spellEnd"/>
+      <w:r>
+        <w:t xml:space="preserve"> (or </w:t>
+      </w:r>
+      <w:proofErr w:type="spellStart"/>
+      <w:r>
+        <w:t>EventLogger</w:t>
+      </w:r>
+      <w:proofErr w:type="spellEnd"/>
+      <w:r>
+        <w:t>)</w:t>
+      </w:r>
+      <w:r>
+        <w:rPr>
+          <w:rFonts w:hint="cs"/>
+          <w:rtl/>
+        </w:rPr>
+        <w:t xml:space="preserve"> ו-</w:t>
+      </w:r>
+      <w:proofErr w:type="spellStart"/>
+      <w:r>
+        <w:t>ProxyLogger</w:t>
+      </w:r>
+      <w:proofErr w:type="spellEnd"/>
+      <w:r>
+        <w:rPr>
+          <w:rFonts w:hint="cs"/>
+          <w:rtl/>
+        </w:rPr>
+        <w:t xml:space="preserve"> יורשות מהמחלקה </w:t>
+      </w:r>
+      <w:proofErr w:type="spellStart"/>
+      <w:r>
+        <w:t>ILogger</w:t>
+      </w:r>
+      <w:proofErr w:type="spellEnd"/>
+      <w:r>
+        <w:rPr>
+          <w:rFonts w:hint="cs"/>
+          <w:rtl/>
+        </w:rPr>
+        <w:t xml:space="preserve">. </w:t>
+      </w:r>
+      <w:r>
+        <w:t>V-</w:t>
+      </w:r>
+      <w:r>
+        <w:rPr>
+          <w:rFonts w:hint="cs"/>
+          <w:rtl/>
+        </w:rPr>
+        <w:t>ה-</w:t>
+      </w:r>
+      <w:proofErr w:type="spellStart"/>
+      <w:r>
+        <w:t>ProxyLogger</w:t>
+      </w:r>
+      <w:proofErr w:type="spellEnd"/>
+      <w:r>
+        <w:rPr>
+          <w:rFonts w:hint="cs"/>
+          <w:rtl/>
+        </w:rPr>
+        <w:t xml:space="preserve"> מחזיק </w:t>
+      </w:r>
+      <w:r>
+        <w:t>instance</w:t>
+      </w:r>
+      <w:r>
+        <w:rPr>
+          <w:rFonts w:hint="cs"/>
+          <w:rtl/>
+        </w:rPr>
+        <w:t xml:space="preserve"> של ה-</w:t>
+      </w:r>
+      <w:proofErr w:type="spellStart"/>
+      <w:r>
+        <w:t>TxtFileLogge</w:t>
+      </w:r>
+      <w:r>
+        <w:t>r</w:t>
+      </w:r>
+      <w:proofErr w:type="spellEnd"/>
+      <w:r>
+        <w:rPr>
+          <w:rFonts w:hint="cs"/>
+          <w:rtl/>
+        </w:rPr>
+        <w:t xml:space="preserve"> וה-</w:t>
+      </w:r>
+      <w:r>
+        <w:t>client</w:t>
+      </w:r>
+      <w:r>
+        <w:rPr>
+          <w:rFonts w:hint="cs"/>
+          <w:rtl/>
+        </w:rPr>
+        <w:t xml:space="preserve"> (</w:t>
+      </w:r>
+      <w:proofErr w:type="spellStart"/>
+      <w:r>
+        <w:t>FromMain</w:t>
+      </w:r>
+      <w:proofErr w:type="spellEnd"/>
+      <w:r>
+        <w:rPr>
+          <w:rFonts w:hint="cs"/>
+          <w:rtl/>
+        </w:rPr>
+        <w:t>) פונה ל-</w:t>
+      </w:r>
+      <w:r>
+        <w:t>Logger</w:t>
+      </w:r>
+      <w:r>
+        <w:rPr>
+          <w:rFonts w:hint="cs"/>
+          <w:rtl/>
+        </w:rPr>
+        <w:t xml:space="preserve"> רק דרך ה-</w:t>
+      </w:r>
+      <w:proofErr w:type="spellStart"/>
+      <w:r>
+        <w:t>ProxyLogger</w:t>
+      </w:r>
+      <w:proofErr w:type="spellEnd"/>
+      <w:r>
+        <w:rPr>
+          <w:rFonts w:hint="cs"/>
+          <w:rtl/>
+        </w:rPr>
+        <w:t>.</w:t>
+      </w:r>
+    </w:p>
+    <w:p>
+      <w:pPr>
+        <w:spacing w:after="0" w:line="240" w:lineRule="auto"/>
+        <w:ind w:left="720"/>
+        <w:rPr>
+          <w:rFonts w:hint="cs"/>
+          <w:rtl/>
+        </w:rPr>
+      </w:pPr>
+      <w:r>
+        <w:rPr>
+          <w:rFonts w:hint="cs"/>
+          <w:rtl/>
+        </w:rPr>
+        <w:t>מבחינת ה"שחקנים" בתבנית זו ה-</w:t>
+      </w:r>
+      <w:r>
+        <w:t>P</w:t>
+      </w:r>
+      <w:r>
+        <w:t>roxy</w:t>
+      </w:r>
+      <w:r>
+        <w:rPr>
+          <w:rFonts w:hint="cs"/>
+          <w:rtl/>
+        </w:rPr>
+        <w:t xml:space="preserve"> הוא ה-</w:t>
+      </w:r>
+      <w:proofErr w:type="spellStart"/>
+      <w:r>
+        <w:t>ProxyLogge</w:t>
+      </w:r>
+      <w:r>
+        <w:t>y</w:t>
+      </w:r>
+      <w:proofErr w:type="spellEnd"/>
+      <w:r>
+        <w:rPr>
+          <w:rFonts w:hint="cs"/>
+          <w:rtl/>
+        </w:rPr>
+        <w:t>, ה-</w:t>
+      </w:r>
+      <w:r>
+        <w:t>S</w:t>
+      </w:r>
+      <w:r>
+        <w:t>ubject</w:t>
+      </w:r>
+      <w:r>
+        <w:rPr>
+          <w:rFonts w:hint="cs"/>
+          <w:rtl/>
+        </w:rPr>
+        <w:t xml:space="preserve"> הוא ה-</w:t>
+      </w:r>
+      <w:proofErr w:type="spellStart"/>
+      <w:r>
+        <w:t>ILogger</w:t>
+      </w:r>
+      <w:proofErr w:type="spellEnd"/>
+      <w:r>
+        <w:rPr>
+          <w:rFonts w:hint="cs"/>
+          <w:rtl/>
+        </w:rPr>
+        <w:t xml:space="preserve"> וה-</w:t>
+      </w:r>
+      <w:proofErr w:type="spellStart"/>
+      <w:r>
+        <w:t>RealSubject</w:t>
+      </w:r>
+      <w:proofErr w:type="spellEnd"/>
+      <w:r>
+        <w:rPr>
+          <w:rFonts w:hint="cs"/>
+          <w:rtl/>
+        </w:rPr>
+        <w:t xml:space="preserve"> הוא ה-</w:t>
+      </w:r>
+      <w:proofErr w:type="spellStart"/>
+      <w:r>
+        <w:t>TxtFileLogger</w:t>
+      </w:r>
+      <w:proofErr w:type="spellEnd"/>
+      <w:r>
+        <w:t xml:space="preserve"> (or </w:t>
+      </w:r>
+      <w:proofErr w:type="spellStart"/>
+      <w:r>
+        <w:t>EventLogger</w:t>
+      </w:r>
+      <w:proofErr w:type="spellEnd"/>
+      <w:r>
+        <w:t>)</w:t>
+      </w:r>
+      <w:r>
+        <w:rPr>
+          <w:rFonts w:hint="cs"/>
+          <w:rtl/>
+        </w:rPr>
+        <w:t>.</w:t>
       </w:r>
     </w:p>
     <w:p>
@@ -374,53 +740,331 @@
         <w:spacing w:after="0" w:line="240" w:lineRule="auto"/>
       </w:pPr>
       <w:r>
+        <w:rPr>
+          <w:noProof/>
+          <w:rtl/>
+        </w:rPr>
+        <w:drawing>
+          <wp:anchor distT="0" distB="0" distL="114300" distR="114300" simplePos="0" relativeHeight="251660288" behindDoc="0" locked="0" layoutInCell="1" allowOverlap="1" wp14:anchorId="7C1E715A" wp14:editId="36EF7777">
+            <wp:simplePos x="0" y="0"/>
+            <wp:positionH relativeFrom="column">
+              <wp:posOffset>-1242060</wp:posOffset>
+            </wp:positionH>
+            <wp:positionV relativeFrom="paragraph">
+              <wp:posOffset>177800</wp:posOffset>
+            </wp:positionV>
+            <wp:extent cx="6225540" cy="3400587"/>
+            <wp:effectExtent l="0" t="0" r="3810" b="9525"/>
+            <wp:wrapNone/>
+            <wp:docPr id="9" name="תמונה 9"/>
+            <wp:cNvGraphicFramePr>
+              <a:graphicFrameLocks xmlns:a="http://schemas.openxmlformats.org/drawingml/2006/main" noChangeAspect="1"/>
+            </wp:cNvGraphicFramePr>
+            <a:graphic xmlns:a="http://schemas.openxmlformats.org/drawingml/2006/main">
+              <a:graphicData uri="http://schemas.openxmlformats.org/drawingml/2006/picture">
+                <pic:pic xmlns:pic="http://schemas.openxmlformats.org/drawingml/2006/picture">
+                  <pic:nvPicPr>
+                    <pic:cNvPr id="9" name="proxy_sequence.jpg"/>
+                    <pic:cNvPicPr/>
+                  </pic:nvPicPr>
+                  <pic:blipFill>
+                    <a:blip r:embed="rId9">
+                      <a:extLst>
+                        <a:ext uri="{28A0092B-C50C-407E-A947-70E740481C1C}">
+                          <a14:useLocalDpi xmlns:a14="http://schemas.microsoft.com/office/drawing/2010/main" val="0"/>
+                        </a:ext>
+                      </a:extLst>
+                    </a:blip>
+                    <a:stretch>
+                      <a:fillRect/>
+                    </a:stretch>
+                  </pic:blipFill>
+                  <pic:spPr>
+                    <a:xfrm>
+                      <a:off x="0" y="0"/>
+                      <a:ext cx="6231994" cy="3404112"/>
+                    </a:xfrm>
+                    <a:prstGeom prst="rect">
+                      <a:avLst/>
+                    </a:prstGeom>
+                  </pic:spPr>
+                </pic:pic>
+              </a:graphicData>
+            </a:graphic>
+            <wp14:sizeRelH relativeFrom="margin">
+              <wp14:pctWidth>0</wp14:pctWidth>
+            </wp14:sizeRelH>
+            <wp14:sizeRelV relativeFrom="margin">
+              <wp14:pctHeight>0</wp14:pctHeight>
+            </wp14:sizeRelV>
+          </wp:anchor>
+        </w:drawing>
+      </w:r>
+      <w:r>
         <w:t>Sequence Diagram</w:t>
       </w:r>
     </w:p>
     <w:p>
       <w:pPr>
         <w:spacing w:after="0" w:line="240" w:lineRule="auto"/>
-        <w:ind w:right="720"/>
-        <w:rPr>
-          <w:rtl/>
-        </w:rPr>
-      </w:pPr>
-      <w:r>
-        <w:rPr>
-          <w:rFonts w:hint="cs"/>
-          <w:rtl/>
-        </w:rPr>
-        <w:t>[</w:t>
-      </w:r>
-      <w:r>
-        <w:t>sequence diagram</w:t>
-      </w:r>
-      <w:r>
-        <w:rPr>
-          <w:rFonts w:hint="cs"/>
-          <w:rtl/>
-        </w:rPr>
-        <w:t xml:space="preserve"> שמציגה את התהליך שקשור לתבנית</w:t>
-      </w:r>
-      <w:r>
-        <w:rPr>
-          <w:rFonts w:hint="cs"/>
-          <w:rtl/>
-        </w:rPr>
-        <w:t xml:space="preserve"> והאינטראקציה בין המחלקות</w:t>
-      </w:r>
-      <w:r>
-        <w:rPr>
-          <w:rFonts w:hint="cs"/>
-          <w:rtl/>
-        </w:rPr>
-        <w:t>]</w:t>
-      </w:r>
-    </w:p>
-    <w:p>
-      <w:pPr>
-        <w:spacing w:after="0" w:line="240" w:lineRule="auto"/>
-        <w:ind w:right="720"/>
+        <w:ind w:left="720" w:right="720"/>
+        <w:rPr>
+          <w:rtl/>
+        </w:rPr>
+      </w:pPr>
+    </w:p>
+    <w:p>
+      <w:pPr>
+        <w:spacing w:after="0" w:line="240" w:lineRule="auto"/>
+        <w:ind w:left="720" w:right="720"/>
+        <w:rPr>
+          <w:rtl/>
+        </w:rPr>
+      </w:pPr>
+    </w:p>
+    <w:p>
+      <w:pPr>
+        <w:spacing w:after="0" w:line="240" w:lineRule="auto"/>
+        <w:ind w:left="720" w:right="720"/>
+        <w:rPr>
+          <w:rtl/>
+        </w:rPr>
+      </w:pPr>
+    </w:p>
+    <w:p>
+      <w:pPr>
+        <w:spacing w:after="0" w:line="240" w:lineRule="auto"/>
+        <w:ind w:left="720" w:right="720"/>
+        <w:rPr>
+          <w:rtl/>
+        </w:rPr>
+      </w:pPr>
+    </w:p>
+    <w:p>
+      <w:pPr>
+        <w:spacing w:after="0" w:line="240" w:lineRule="auto"/>
+        <w:ind w:left="720" w:right="720"/>
+        <w:rPr>
+          <w:rtl/>
+        </w:rPr>
+      </w:pPr>
+    </w:p>
+    <w:p>
+      <w:pPr>
+        <w:spacing w:after="0" w:line="240" w:lineRule="auto"/>
+        <w:ind w:left="720" w:right="720"/>
+        <w:rPr>
+          <w:rtl/>
+        </w:rPr>
+      </w:pPr>
+    </w:p>
+    <w:p>
+      <w:pPr>
+        <w:spacing w:after="0" w:line="240" w:lineRule="auto"/>
+        <w:ind w:left="720" w:right="720"/>
+        <w:rPr>
+          <w:rtl/>
+        </w:rPr>
+      </w:pPr>
+    </w:p>
+    <w:p>
+      <w:pPr>
+        <w:spacing w:after="0" w:line="240" w:lineRule="auto"/>
+        <w:ind w:left="720" w:right="720"/>
+        <w:rPr>
+          <w:rtl/>
+        </w:rPr>
+      </w:pPr>
+    </w:p>
+    <w:p>
+      <w:pPr>
+        <w:spacing w:after="0" w:line="240" w:lineRule="auto"/>
+        <w:ind w:left="720" w:right="720"/>
+        <w:rPr>
+          <w:rtl/>
+        </w:rPr>
+      </w:pPr>
+    </w:p>
+    <w:p>
+      <w:pPr>
+        <w:spacing w:after="0" w:line="240" w:lineRule="auto"/>
+        <w:ind w:left="720" w:right="720"/>
+        <w:rPr>
+          <w:rtl/>
+        </w:rPr>
+      </w:pPr>
+    </w:p>
+    <w:p>
+      <w:pPr>
+        <w:spacing w:after="0" w:line="240" w:lineRule="auto"/>
+        <w:ind w:left="720" w:right="720"/>
+        <w:rPr>
+          <w:rtl/>
+        </w:rPr>
+      </w:pPr>
+    </w:p>
+    <w:p>
+      <w:pPr>
+        <w:spacing w:after="0" w:line="240" w:lineRule="auto"/>
+        <w:ind w:left="720" w:right="720"/>
+        <w:rPr>
+          <w:rtl/>
+        </w:rPr>
+      </w:pPr>
+    </w:p>
+    <w:p>
+      <w:pPr>
+        <w:spacing w:after="0" w:line="240" w:lineRule="auto"/>
+        <w:ind w:left="720" w:right="720"/>
+        <w:rPr>
+          <w:rtl/>
+        </w:rPr>
+      </w:pPr>
+    </w:p>
+    <w:p>
+      <w:pPr>
+        <w:spacing w:after="0" w:line="240" w:lineRule="auto"/>
+        <w:ind w:left="720" w:right="720"/>
+        <w:rPr>
+          <w:rtl/>
+        </w:rPr>
+      </w:pPr>
+    </w:p>
+    <w:p>
+      <w:pPr>
+        <w:spacing w:after="0" w:line="240" w:lineRule="auto"/>
+        <w:ind w:left="720" w:right="720"/>
+        <w:rPr>
+          <w:rtl/>
+        </w:rPr>
+      </w:pPr>
+    </w:p>
+    <w:p>
+      <w:pPr>
+        <w:spacing w:after="0" w:line="240" w:lineRule="auto"/>
+        <w:ind w:left="720" w:right="720"/>
+        <w:rPr>
+          <w:rtl/>
+        </w:rPr>
+      </w:pPr>
+    </w:p>
+    <w:p>
+      <w:pPr>
+        <w:spacing w:after="0" w:line="240" w:lineRule="auto"/>
+        <w:ind w:left="720" w:right="720"/>
+        <w:rPr>
+          <w:rtl/>
+        </w:rPr>
+      </w:pPr>
+    </w:p>
+    <w:p>
+      <w:pPr>
+        <w:spacing w:after="0" w:line="240" w:lineRule="auto"/>
+        <w:ind w:left="720" w:right="720"/>
+        <w:rPr>
+          <w:rtl/>
+        </w:rPr>
+      </w:pPr>
+    </w:p>
+    <w:p>
+      <w:pPr>
+        <w:spacing w:after="0" w:line="240" w:lineRule="auto"/>
+        <w:ind w:left="720" w:right="720"/>
+        <w:rPr>
+          <w:rtl/>
+        </w:rPr>
+      </w:pPr>
+    </w:p>
+    <w:p>
+      <w:pPr>
+        <w:spacing w:after="0" w:line="240" w:lineRule="auto"/>
+        <w:ind w:left="720" w:right="720"/>
+        <w:rPr>
+          <w:rtl/>
+        </w:rPr>
+      </w:pPr>
+    </w:p>
+    <w:p>
+      <w:pPr>
+        <w:spacing w:after="0" w:line="240" w:lineRule="auto"/>
+        <w:ind w:left="720" w:right="720"/>
+        <w:rPr>
+          <w:rtl/>
+        </w:rPr>
+      </w:pPr>
+    </w:p>
+    <w:p>
+      <w:pPr>
+        <w:spacing w:after="0" w:line="240" w:lineRule="auto"/>
+        <w:ind w:left="720" w:right="720"/>
+        <w:rPr>
+          <w:rFonts w:hint="cs"/>
+          <w:rtl/>
+        </w:rPr>
+      </w:pPr>
+      <w:r>
+        <w:rPr>
+          <w:rFonts w:hint="cs"/>
+          <w:rtl/>
+        </w:rPr>
+        <w:t>* בדיאגרמה מוצגת ה-</w:t>
+      </w:r>
+      <w:r>
+        <w:t>method</w:t>
+      </w:r>
+      <w:r>
+        <w:rPr>
+          <w:rFonts w:hint="cs"/>
+          <w:rtl/>
+        </w:rPr>
+        <w:t xml:space="preserve"> </w:t>
+      </w:r>
+      <w:proofErr w:type="spellStart"/>
+      <w:r>
+        <w:t>LogInfo</w:t>
+      </w:r>
+      <w:proofErr w:type="spellEnd"/>
+      <w:r>
+        <w:rPr>
+          <w:rFonts w:hint="cs"/>
+          <w:rtl/>
+        </w:rPr>
+        <w:t>, כאשר ל-</w:t>
+      </w:r>
+      <w:proofErr w:type="spellStart"/>
+      <w:r>
+        <w:t>LogError</w:t>
+      </w:r>
+      <w:proofErr w:type="spellEnd"/>
+      <w:r>
+        <w:t xml:space="preserve"> &amp; </w:t>
+      </w:r>
+      <w:proofErr w:type="spellStart"/>
+      <w:r>
+        <w:t>LogWarning</w:t>
+      </w:r>
+      <w:proofErr w:type="spellEnd"/>
+      <w:r>
+        <w:rPr>
+          <w:rFonts w:hint="cs"/>
+          <w:rtl/>
+        </w:rPr>
+        <w:t xml:space="preserve"> יש אותו </w:t>
+      </w:r>
+      <w:r>
+        <w:t>sequence</w:t>
+      </w:r>
+    </w:p>
+    <w:p>
+      <w:pPr>
+        <w:spacing w:after="0" w:line="240" w:lineRule="auto"/>
+        <w:ind w:left="720" w:right="720"/>
+      </w:pPr>
+    </w:p>
+    <w:p>
+      <w:pPr>
+        <w:spacing w:after="0" w:line="240" w:lineRule="auto"/>
+        <w:ind w:left="-244" w:right="720" w:hanging="540"/>
         <w:rPr>
           <w:rtl/>
         </w:rPr>
@@ -435,15 +1079,79 @@
         <w:spacing w:after="0" w:line="240" w:lineRule="auto"/>
       </w:pPr>
       <w:r>
+        <w:rPr>
+          <w:noProof/>
+          <w:rtl/>
+        </w:rPr>
+        <w:drawing>
+          <wp:anchor distT="0" distB="0" distL="114300" distR="114300" simplePos="0" relativeHeight="251659264" behindDoc="0" locked="0" layoutInCell="1" allowOverlap="1" wp14:anchorId="5E37AEAE" wp14:editId="193527B3">
+            <wp:simplePos x="0" y="0"/>
+            <wp:positionH relativeFrom="column">
+              <wp:posOffset>-1226820</wp:posOffset>
+            </wp:positionH>
+            <wp:positionV relativeFrom="paragraph">
+              <wp:posOffset>179070</wp:posOffset>
+            </wp:positionV>
+            <wp:extent cx="7233340" cy="2926080"/>
+            <wp:effectExtent l="0" t="0" r="5715" b="7620"/>
+            <wp:wrapNone/>
+            <wp:docPr id="7" name="תמונה 7"/>
+            <wp:cNvGraphicFramePr>
+              <a:graphicFrameLocks xmlns:a="http://schemas.openxmlformats.org/drawingml/2006/main" noChangeAspect="1"/>
+            </wp:cNvGraphicFramePr>
+            <a:graphic xmlns:a="http://schemas.openxmlformats.org/drawingml/2006/main">
+              <a:graphicData uri="http://schemas.openxmlformats.org/drawingml/2006/picture">
+                <pic:pic xmlns:pic="http://schemas.openxmlformats.org/drawingml/2006/picture">
+                  <pic:nvPicPr>
+                    <pic:cNvPr id="7" name="proxy.jpg"/>
+                    <pic:cNvPicPr/>
+                  </pic:nvPicPr>
+                  <pic:blipFill>
+                    <a:blip r:embed="rId10">
+                      <a:extLst>
+                        <a:ext uri="{28A0092B-C50C-407E-A947-70E740481C1C}">
+                          <a14:useLocalDpi xmlns:a14="http://schemas.microsoft.com/office/drawing/2010/main" val="0"/>
+                        </a:ext>
+                      </a:extLst>
+                    </a:blip>
+                    <a:stretch>
+                      <a:fillRect/>
+                    </a:stretch>
+                  </pic:blipFill>
+                  <pic:spPr>
+                    <a:xfrm>
+                      <a:off x="0" y="0"/>
+                      <a:ext cx="7233340" cy="2926080"/>
+                    </a:xfrm>
+                    <a:prstGeom prst="rect">
+                      <a:avLst/>
+                    </a:prstGeom>
+                  </pic:spPr>
+                </pic:pic>
+              </a:graphicData>
+            </a:graphic>
+            <wp14:sizeRelH relativeFrom="margin">
+              <wp14:pctWidth>0</wp14:pctWidth>
+            </wp14:sizeRelH>
+            <wp14:sizeRelV relativeFrom="margin">
+              <wp14:pctHeight>0</wp14:pctHeight>
+            </wp14:sizeRelV>
+          </wp:anchor>
+        </w:drawing>
+      </w:r>
+      <w:r>
         <w:t>Class Diagram</w:t>
       </w:r>
-      <w:r>
-        <w:rPr>
-          <w:rFonts w:hint="cs"/>
-          <w:rtl/>
-        </w:rPr>
-        <w:tab/>
-      </w:r>
+    </w:p>
+    <w:p>
+      <w:pPr>
+        <w:spacing w:after="0" w:line="240" w:lineRule="auto"/>
+        <w:ind w:left="720" w:right="720"/>
+        <w:jc w:val="center"/>
+        <w:rPr>
+          <w:rtl/>
+        </w:rPr>
+      </w:pPr>
     </w:p>
     <w:p>
       <w:pPr>
@@ -453,53 +1161,6 @@
           <w:rtl/>
         </w:rPr>
       </w:pPr>
-      <w:r>
-        <w:rPr>
-          <w:rFonts w:hint="cs"/>
-          <w:rtl/>
-        </w:rPr>
-        <w:t>[</w:t>
-      </w:r>
-      <w:r>
-        <w:t>class diagram</w:t>
-      </w:r>
-      <w:r>
-        <w:rPr>
-          <w:rFonts w:hint="cs"/>
-          <w:rtl/>
-        </w:rPr>
-        <w:t xml:space="preserve"> שמתארת את המחלקות שלכם שמעורבות בתבנית (תיאור מלא שכולל </w:t>
-      </w:r>
-      <w:r>
-        <w:t>Properties</w:t>
-      </w:r>
-      <w:r>
-        <w:rPr>
-          <w:rFonts w:hint="cs"/>
-          <w:rtl/>
-        </w:rPr>
-        <w:t xml:space="preserve"> ו- </w:t>
-      </w:r>
-      <w:r>
-        <w:t>Methods</w:t>
-      </w:r>
-      <w:r>
-        <w:rPr>
-          <w:rFonts w:hint="cs"/>
-          <w:rtl/>
-        </w:rPr>
-        <w:t>) והיחסים ביניהם (תאור מלא עבור כל יחס כפי שלמדנו בכיתה). עבור כל מחלקה שלכם, כיתבו מי המקבילה שלה (אם יש כזו) בתבנית (</w:t>
-      </w:r>
-      <w:r>
-        <w:t>Pattern</w:t>
-      </w:r>
-      <w:r>
-        <w:rPr>
-          <w:rFonts w:hint="cs"/>
-          <w:rtl/>
-        </w:rPr>
-        <w:t>) שבחרתם</w:t>
-      </w:r>
     </w:p>
     <w:p>
       <w:pPr>
@@ -514,20 +1175,139 @@
       <w:pPr>
         <w:spacing w:after="0" w:line="240" w:lineRule="auto"/>
         <w:ind w:right="720"/>
+        <w:rPr>
+          <w:rtl/>
+        </w:rPr>
+      </w:pPr>
+    </w:p>
+    <w:p>
+      <w:pPr>
+        <w:spacing w:after="0" w:line="240" w:lineRule="auto"/>
+        <w:ind w:right="720"/>
+        <w:rPr>
+          <w:rtl/>
+        </w:rPr>
+      </w:pPr>
+    </w:p>
+    <w:p>
+      <w:pPr>
+        <w:spacing w:after="0" w:line="240" w:lineRule="auto"/>
+        <w:ind w:right="720"/>
+        <w:rPr>
+          <w:rtl/>
+        </w:rPr>
+      </w:pPr>
+    </w:p>
+    <w:p>
+      <w:pPr>
+        <w:spacing w:after="0" w:line="240" w:lineRule="auto"/>
+        <w:ind w:right="720"/>
+        <w:rPr>
+          <w:rtl/>
+        </w:rPr>
+      </w:pPr>
+    </w:p>
+    <w:p>
+      <w:pPr>
+        <w:spacing w:after="0" w:line="240" w:lineRule="auto"/>
+        <w:ind w:right="720"/>
+        <w:rPr>
+          <w:rtl/>
+        </w:rPr>
+      </w:pPr>
+    </w:p>
+    <w:p>
+      <w:pPr>
+        <w:spacing w:after="0" w:line="240" w:lineRule="auto"/>
+        <w:ind w:right="720"/>
+        <w:rPr>
+          <w:rtl/>
+        </w:rPr>
+      </w:pPr>
+    </w:p>
+    <w:p>
+      <w:pPr>
+        <w:spacing w:after="0" w:line="240" w:lineRule="auto"/>
+        <w:ind w:right="720"/>
+        <w:rPr>
+          <w:rtl/>
+        </w:rPr>
+      </w:pPr>
+    </w:p>
+    <w:p>
+      <w:pPr>
+        <w:spacing w:after="0" w:line="240" w:lineRule="auto"/>
+        <w:ind w:right="720"/>
+        <w:rPr>
+          <w:rtl/>
+        </w:rPr>
+      </w:pPr>
+    </w:p>
+    <w:p>
+      <w:pPr>
+        <w:spacing w:after="0" w:line="240" w:lineRule="auto"/>
+        <w:ind w:right="720"/>
+        <w:rPr>
+          <w:rtl/>
+        </w:rPr>
+      </w:pPr>
+    </w:p>
+    <w:p>
+      <w:pPr>
+        <w:spacing w:after="0" w:line="240" w:lineRule="auto"/>
+        <w:ind w:right="720"/>
+        <w:rPr>
+          <w:rtl/>
+        </w:rPr>
+      </w:pPr>
+    </w:p>
+    <w:p>
+      <w:pPr>
+        <w:spacing w:after="0" w:line="240" w:lineRule="auto"/>
+        <w:ind w:right="720"/>
+        <w:rPr>
+          <w:rtl/>
+        </w:rPr>
+      </w:pPr>
+    </w:p>
+    <w:p>
+      <w:pPr>
+        <w:spacing w:after="0" w:line="240" w:lineRule="auto"/>
+        <w:ind w:right="720"/>
+        <w:rPr>
+          <w:rtl/>
+        </w:rPr>
+      </w:pPr>
+    </w:p>
+    <w:p>
+      <w:pPr>
+        <w:spacing w:after="0" w:line="240" w:lineRule="auto"/>
+        <w:ind w:right="720"/>
+        <w:rPr>
+          <w:rtl/>
+        </w:rPr>
+      </w:pPr>
+    </w:p>
+    <w:p>
+      <w:pPr>
+        <w:spacing w:after="0" w:line="240" w:lineRule="auto"/>
+        <w:ind w:right="720"/>
       </w:pPr>
     </w:p>
     <w:p>
       <w:pPr>
         <w:pStyle w:val="3"/>
         <w:rPr>
-          <w:rtl/>
-        </w:rPr>
-      </w:pPr>
-      <w:r>
-        <w:rPr>
-          <w:rFonts w:hint="cs"/>
-          <w:rtl/>
-        </w:rPr>
+          <w:rFonts w:hint="cs"/>
+          <w:rtl/>
+        </w:rPr>
+      </w:pPr>
+      <w:r>
+        <w:rPr>
+          <w:rFonts w:hint="cs"/>
+          <w:rtl/>
+        </w:rPr>
+        <w:lastRenderedPageBreak/>
         <w:t xml:space="preserve">תבנית מס' 2 </w:t>
       </w:r>
       <w:r>
@@ -541,8 +1321,13 @@
           <w:rFonts w:hint="cs"/>
           <w:rtl/>
         </w:rPr>
-        <w:t xml:space="preserve"> [שם התבנית]</w:t>
-      </w:r>
+        <w:t xml:space="preserve"> </w:t>
+      </w:r>
+      <w:proofErr w:type="spellStart"/>
+      <w:r>
+        <w:t>Singelton</w:t>
+      </w:r>
+      <w:proofErr w:type="spellEnd"/>
     </w:p>
     <w:p>
       <w:pPr>
@@ -564,20 +1349,79 @@
     <w:p>
       <w:pPr>
         <w:spacing w:after="0" w:line="240" w:lineRule="auto"/>
-        <w:ind w:right="720"/>
-      </w:pPr>
-      <w:r>
-        <w:rPr>
-          <w:rFonts w:hint="cs"/>
-          <w:rtl/>
-        </w:rPr>
-        <w:t>[תיאור הסיבה / הצורך בשימוש בתבנית במערכת שלכם]</w:t>
-      </w:r>
-      <w:r>
-        <w:rPr>
-          <w:rtl/>
-        </w:rPr>
-        <w:br/>
+        <w:ind w:left="720" w:right="720"/>
+      </w:pPr>
+      <w:r>
+        <w:rPr>
+          <w:rFonts w:hint="cs"/>
+          <w:rtl/>
+        </w:rPr>
+        <w:t>השימוש ב-</w:t>
+      </w:r>
+      <w:proofErr w:type="spellStart"/>
+      <w:r>
+        <w:t>singelton</w:t>
+      </w:r>
+      <w:proofErr w:type="spellEnd"/>
+      <w:r>
+        <w:rPr>
+          <w:rFonts w:hint="cs"/>
+          <w:rtl/>
+        </w:rPr>
+        <w:t xml:space="preserve"> מבטיח שיופעל </w:t>
+      </w:r>
+      <w:r>
+        <w:t>logger</w:t>
+      </w:r>
+      <w:r>
+        <w:rPr>
+          <w:rFonts w:hint="cs"/>
+          <w:rtl/>
+        </w:rPr>
+        <w:t xml:space="preserve"> יחיד ובכל קריאה ל- </w:t>
+      </w:r>
+      <w:r>
+        <w:rPr>
+          <w:rFonts w:hint="cs"/>
+        </w:rPr>
+        <w:t>L</w:t>
+      </w:r>
+      <w:r>
+        <w:t>og</w:t>
+      </w:r>
+      <w:r>
+        <w:rPr>
+          <w:rFonts w:hint="cs"/>
+          <w:rtl/>
+        </w:rPr>
+        <w:t xml:space="preserve"> יוחזר ה-</w:t>
+      </w:r>
+      <w:r>
+        <w:t>Instance</w:t>
+      </w:r>
+      <w:r>
+        <w:rPr>
+          <w:rFonts w:hint="cs"/>
+          <w:rtl/>
+        </w:rPr>
+        <w:t xml:space="preserve"> של ה-</w:t>
+      </w:r>
+      <w:r>
+        <w:t>Logger</w:t>
+      </w:r>
+      <w:r>
+        <w:rPr>
+          <w:rFonts w:hint="cs"/>
+          <w:rtl/>
+        </w:rPr>
+        <w:t xml:space="preserve"> היחיד הזה</w:t>
+      </w:r>
+      <w:r>
+        <w:rPr>
+          <w:rFonts w:hint="cs"/>
+          <w:rtl/>
+        </w:rPr>
+        <w:t>.</w:t>
       </w:r>
     </w:p>
     <w:p>
@@ -588,6 +1432,9 @@
         </w:numPr>
         <w:spacing w:after="0" w:line="240" w:lineRule="auto"/>
         <w:ind w:right="0"/>
+        <w:rPr>
+          <w:rtl/>
+        </w:rPr>
       </w:pPr>
       <w:r>
         <w:rPr>
@@ -599,22 +1446,171 @@
     </w:p>
     <w:p>
       <w:pPr>
-        <w:spacing w:after="0" w:line="240" w:lineRule="auto"/>
-        <w:ind w:right="720"/>
-      </w:pPr>
-      <w:r>
-        <w:rPr>
-          <w:rFonts w:hint="cs"/>
-          <w:rtl/>
-        </w:rPr>
-        <w:t>[תיאור המימוש והיכן ניתן למצוא אותו בקוד]</w:t>
-      </w:r>
-    </w:p>
-    <w:p>
-      <w:pPr>
-        <w:spacing w:after="0" w:line="240" w:lineRule="auto"/>
-        <w:ind w:right="720"/>
-      </w:pPr>
+        <w:pStyle w:val="af"/>
+        <w:autoSpaceDE w:val="0"/>
+        <w:autoSpaceDN w:val="0"/>
+        <w:adjustRightInd w:val="0"/>
+        <w:spacing w:after="0" w:line="240" w:lineRule="auto"/>
+        <w:rPr>
+          <w:rtl/>
+        </w:rPr>
+      </w:pPr>
+      <w:r>
+        <w:rPr>
+          <w:rFonts w:hint="cs"/>
+          <w:rtl/>
+        </w:rPr>
+        <w:t xml:space="preserve">המחלקה </w:t>
+      </w:r>
+      <w:r>
+        <w:t>Singleton</w:t>
+      </w:r>
+      <w:r>
+        <w:rPr>
+          <w:rFonts w:hint="cs"/>
+          <w:rtl/>
+        </w:rPr>
+        <w:t xml:space="preserve"> מבצעת פנייה לבנאי הפרטי של האובייקט ע"י </w:t>
+      </w:r>
+      <w:proofErr w:type="spellStart"/>
+      <w:r>
+        <w:t>reflaction</w:t>
+      </w:r>
+      <w:proofErr w:type="spellEnd"/>
+      <w:r>
+        <w:rPr>
+          <w:rFonts w:hint="cs"/>
+          <w:rtl/>
+        </w:rPr>
+        <w:t xml:space="preserve"> בהנחה שהוא עדיין לא נוצר, אחרת מחזירה את האובייקט הקיים.</w:t>
+      </w:r>
+    </w:p>
+    <w:p>
+      <w:pPr>
+        <w:pStyle w:val="af"/>
+        <w:autoSpaceDE w:val="0"/>
+        <w:autoSpaceDN w:val="0"/>
+        <w:adjustRightInd w:val="0"/>
+        <w:spacing w:after="0" w:line="240" w:lineRule="auto"/>
+        <w:rPr>
+          <w:rtl/>
+        </w:rPr>
+      </w:pPr>
+      <w:proofErr w:type="spellStart"/>
+      <w:r>
+        <w:t>LoggerProxy</w:t>
+      </w:r>
+      <w:proofErr w:type="spellEnd"/>
+      <w:r>
+        <w:rPr>
+          <w:rFonts w:hint="cs"/>
+          <w:rtl/>
+        </w:rPr>
+        <w:t xml:space="preserve"> ו-</w:t>
+      </w:r>
+      <w:proofErr w:type="spellStart"/>
+      <w:r>
+        <w:t>ConcreteLogger</w:t>
+      </w:r>
+      <w:proofErr w:type="spellEnd"/>
+      <w:r>
+        <w:rPr>
+          <w:rFonts w:hint="cs"/>
+          <w:rtl/>
+        </w:rPr>
+        <w:t xml:space="preserve"> (</w:t>
+      </w:r>
+      <w:proofErr w:type="spellStart"/>
+      <w:r>
+        <w:t>TxtFileLogger</w:t>
+      </w:r>
+      <w:proofErr w:type="spellEnd"/>
+      <w:r>
+        <w:rPr>
+          <w:rFonts w:hint="cs"/>
+          <w:rtl/>
+        </w:rPr>
+        <w:t xml:space="preserve"> או </w:t>
+      </w:r>
+      <w:proofErr w:type="spellStart"/>
+      <w:r>
+        <w:t>EventLogger</w:t>
+      </w:r>
+      <w:proofErr w:type="spellEnd"/>
+      <w:r>
+        <w:rPr>
+          <w:rFonts w:hint="cs"/>
+          <w:rtl/>
+        </w:rPr>
+        <w:t>) נוצרו בצורה זו.</w:t>
+      </w:r>
+    </w:p>
+    <w:p>
+      <w:pPr>
+        <w:pStyle w:val="af"/>
+        <w:autoSpaceDE w:val="0"/>
+        <w:autoSpaceDN w:val="0"/>
+        <w:adjustRightInd w:val="0"/>
+        <w:spacing w:after="0" w:line="240" w:lineRule="auto"/>
+        <w:rPr>
+          <w:rFonts w:hint="cs"/>
+          <w:rtl/>
+        </w:rPr>
+      </w:pPr>
+      <w:r>
+        <w:rPr>
+          <w:rFonts w:hint="cs"/>
+          <w:rtl/>
+        </w:rPr>
+        <w:t>בכל קריאה ל-</w:t>
+      </w:r>
+      <w:proofErr w:type="spellStart"/>
+      <w:r>
+        <w:t>LoggerProxy</w:t>
+      </w:r>
+      <w:proofErr w:type="spellEnd"/>
+      <w:r>
+        <w:rPr>
+          <w:rFonts w:hint="cs"/>
+          <w:rtl/>
+        </w:rPr>
+        <w:t xml:space="preserve"> מוחזר ה-</w:t>
+      </w:r>
+      <w:r>
+        <w:t xml:space="preserve"> </w:t>
+      </w:r>
+      <w:proofErr w:type="spellStart"/>
+      <w:r>
+        <w:t>ConcreteLogger</w:t>
+      </w:r>
+      <w:proofErr w:type="spellEnd"/>
+      <w:r>
+        <w:rPr>
+          <w:rFonts w:hint="cs"/>
+          <w:rtl/>
+        </w:rPr>
+        <w:t>היחיד שנוצר וכך מובטח שכל ה-</w:t>
+      </w:r>
+      <w:r>
+        <w:t>Logs</w:t>
+      </w:r>
+      <w:r>
+        <w:rPr>
+          <w:rFonts w:hint="cs"/>
+          <w:rtl/>
+        </w:rPr>
+        <w:t xml:space="preserve"> יכתבו לאותו </w:t>
+      </w:r>
+      <w:r>
+        <w:t>Log</w:t>
+      </w:r>
+      <w:r>
+        <w:rPr>
+          <w:rFonts w:hint="cs"/>
+          <w:rtl/>
+        </w:rPr>
+        <w:t>.</w:t>
+      </w:r>
     </w:p>
     <w:p>
       <w:pPr>
@@ -631,33 +1627,63 @@
     <w:p>
       <w:pPr>
         <w:spacing w:after="0" w:line="240" w:lineRule="auto"/>
-        <w:ind w:right="720"/>
-        <w:rPr>
-          <w:rtl/>
-        </w:rPr>
-      </w:pPr>
-      <w:r>
-        <w:rPr>
-          <w:rFonts w:hint="cs"/>
-          <w:rtl/>
-        </w:rPr>
-        <w:t>[</w:t>
-      </w:r>
-      <w:r>
-        <w:t>sequence diagram</w:t>
-      </w:r>
-      <w:r>
-        <w:rPr>
-          <w:rFonts w:hint="cs"/>
-          <w:rtl/>
-        </w:rPr>
-        <w:t xml:space="preserve"> שמציגה את התהליך שקשור לתבנית והאינטראקציה בין המחלקות]</w:t>
-      </w:r>
-    </w:p>
-    <w:p>
-      <w:pPr>
-        <w:spacing w:after="0" w:line="240" w:lineRule="auto"/>
-        <w:ind w:right="720"/>
+        <w:ind w:right="720" w:hanging="514"/>
+        <w:rPr>
+          <w:rtl/>
+        </w:rPr>
+      </w:pPr>
+      <w:r>
+        <w:rPr>
+          <w:noProof/>
+          <w:rtl/>
+        </w:rPr>
+        <w:drawing>
+          <wp:inline distT="0" distB="0" distL="0" distR="0">
+            <wp:extent cx="7066142" cy="3192780"/>
+            <wp:effectExtent l="0" t="0" r="1905" b="7620"/>
+            <wp:docPr id="11" name="תמונה 11"/>
+            <wp:cNvGraphicFramePr>
+              <a:graphicFrameLocks xmlns:a="http://schemas.openxmlformats.org/drawingml/2006/main" noChangeAspect="1"/>
+            </wp:cNvGraphicFramePr>
+            <a:graphic xmlns:a="http://schemas.openxmlformats.org/drawingml/2006/main">
+              <a:graphicData uri="http://schemas.openxmlformats.org/drawingml/2006/picture">
+                <pic:pic xmlns:pic="http://schemas.openxmlformats.org/drawingml/2006/picture">
+                  <pic:nvPicPr>
+                    <pic:cNvPr id="11" name="singelton_sequence.jpg"/>
+                    <pic:cNvPicPr/>
+                  </pic:nvPicPr>
+                  <pic:blipFill>
+                    <a:blip r:embed="rId11">
+                      <a:extLst>
+                        <a:ext uri="{28A0092B-C50C-407E-A947-70E740481C1C}">
+                          <a14:useLocalDpi xmlns:a14="http://schemas.microsoft.com/office/drawing/2010/main" val="0"/>
+                        </a:ext>
+                      </a:extLst>
+                    </a:blip>
+                    <a:stretch>
+                      <a:fillRect/>
+                    </a:stretch>
+                  </pic:blipFill>
+                  <pic:spPr>
+                    <a:xfrm>
+                      <a:off x="0" y="0"/>
+                      <a:ext cx="7070476" cy="3194738"/>
+                    </a:xfrm>
+                    <a:prstGeom prst="rect">
+                      <a:avLst/>
+                    </a:prstGeom>
+                  </pic:spPr>
+                </pic:pic>
+              </a:graphicData>
+            </a:graphic>
+          </wp:inline>
+        </w:drawing>
+      </w:r>
+    </w:p>
+    <w:p>
+      <w:pPr>
+        <w:spacing w:after="0" w:line="240" w:lineRule="auto"/>
+        <w:ind w:left="720" w:right="720"/>
         <w:rPr>
           <w:rtl/>
         </w:rPr>
@@ -684,77 +1710,70 @@
     </w:p>
     <w:p>
       <w:pPr>
-        <w:rPr>
-          <w:rtl/>
-        </w:rPr>
-      </w:pPr>
-      <w:r>
-        <w:rPr>
-          <w:rFonts w:hint="cs"/>
-          <w:rtl/>
-        </w:rPr>
-        <w:t>[</w:t>
-      </w:r>
-      <w:r>
-        <w:t>class diagram</w:t>
-      </w:r>
-      <w:r>
-        <w:rPr>
-          <w:rFonts w:hint="cs"/>
-          <w:rtl/>
-        </w:rPr>
-        <w:t xml:space="preserve"> שמתארת את המחלקות שלכם שמעורבות בתבנית (תיאור מלא שכולל </w:t>
-      </w:r>
-      <w:r>
-        <w:t>Properties</w:t>
-      </w:r>
-      <w:r>
-        <w:rPr>
-          <w:rFonts w:hint="cs"/>
-          <w:rtl/>
-        </w:rPr>
-        <w:t xml:space="preserve"> ו- </w:t>
-      </w:r>
-      <w:r>
-        <w:t>Methods</w:t>
-      </w:r>
-      <w:r>
-        <w:rPr>
-          <w:rFonts w:hint="cs"/>
-          <w:rtl/>
-        </w:rPr>
-        <w:t>) והיחסים ביניהם (תאור מלא עבור כל יחס כפי שלמדנו בכיתה). עבור כל מחלקה שלכם, כיתבו מי המקבילה שלה (אם יש כזו) בתבנית (</w:t>
-      </w:r>
-      <w:r>
-        <w:t>Pattern</w:t>
-      </w:r>
-      <w:r>
-        <w:rPr>
-          <w:rFonts w:hint="cs"/>
-          <w:rtl/>
-        </w:rPr>
-        <w:t>) שבחרתם</w:t>
-      </w:r>
-    </w:p>
-    <w:p>
-      <w:pPr>
-        <w:rPr>
-          <w:rtl/>
-        </w:rPr>
-      </w:pPr>
+        <w:spacing w:after="0" w:line="240" w:lineRule="auto"/>
+        <w:ind w:left="-1234"/>
+        <w:rPr>
+          <w:rtl/>
+        </w:rPr>
+      </w:pPr>
+      <w:r>
+        <w:rPr>
+          <w:noProof/>
+          <w:rtl/>
+        </w:rPr>
+        <w:drawing>
+          <wp:inline distT="0" distB="0" distL="0" distR="0">
+            <wp:extent cx="7298880" cy="4267200"/>
+            <wp:effectExtent l="0" t="0" r="0" b="0"/>
+            <wp:docPr id="8" name="תמונה 8"/>
+            <wp:cNvGraphicFramePr>
+              <a:graphicFrameLocks xmlns:a="http://schemas.openxmlformats.org/drawingml/2006/main" noChangeAspect="1"/>
+            </wp:cNvGraphicFramePr>
+            <a:graphic xmlns:a="http://schemas.openxmlformats.org/drawingml/2006/main">
+              <a:graphicData uri="http://schemas.openxmlformats.org/drawingml/2006/picture">
+                <pic:pic xmlns:pic="http://schemas.openxmlformats.org/drawingml/2006/picture">
+                  <pic:nvPicPr>
+                    <pic:cNvPr id="8" name="singelton.jpg"/>
+                    <pic:cNvPicPr/>
+                  </pic:nvPicPr>
+                  <pic:blipFill>
+                    <a:blip r:embed="rId12">
+                      <a:extLst>
+                        <a:ext uri="{28A0092B-C50C-407E-A947-70E740481C1C}">
+                          <a14:useLocalDpi xmlns:a14="http://schemas.microsoft.com/office/drawing/2010/main" val="0"/>
+                        </a:ext>
+                      </a:extLst>
+                    </a:blip>
+                    <a:stretch>
+                      <a:fillRect/>
+                    </a:stretch>
+                  </pic:blipFill>
+                  <pic:spPr>
+                    <a:xfrm>
+                      <a:off x="0" y="0"/>
+                      <a:ext cx="7307265" cy="4272102"/>
+                    </a:xfrm>
+                    <a:prstGeom prst="rect">
+                      <a:avLst/>
+                    </a:prstGeom>
+                  </pic:spPr>
+                </pic:pic>
+              </a:graphicData>
+            </a:graphic>
+          </wp:inline>
+        </w:drawing>
+      </w:r>
     </w:p>
     <w:p>
       <w:pPr>
         <w:pStyle w:val="3"/>
-        <w:rPr>
-          <w:rtl/>
-        </w:rPr>
-      </w:pPr>
-      <w:r>
-        <w:rPr>
-          <w:rFonts w:hint="cs"/>
-          <w:rtl/>
-        </w:rPr>
+      </w:pPr>
+      <w:r>
+        <w:rPr>
+          <w:rFonts w:hint="cs"/>
+          <w:rtl/>
+        </w:rPr>
+        <w:lastRenderedPageBreak/>
         <w:t xml:space="preserve">תבנית מס' 3 </w:t>
       </w:r>
       <w:r>
@@ -768,8 +1787,19 @@
           <w:rFonts w:hint="cs"/>
           <w:rtl/>
         </w:rPr>
-        <w:t xml:space="preserve"> [שם התבנית]</w:t>
-      </w:r>
+        <w:t xml:space="preserve"> </w:t>
+      </w:r>
+      <w:proofErr w:type="spellStart"/>
+      <w:r>
+        <w:rPr>
+          <w:rFonts w:hint="cs"/>
+        </w:rPr>
+        <w:t>F</w:t>
+      </w:r>
+      <w:r>
+        <w:t>actoryMethod</w:t>
+      </w:r>
+      <w:proofErr w:type="spellEnd"/>
     </w:p>
     <w:p>
       <w:pPr>
@@ -791,20 +1821,130 @@
     <w:p>
       <w:pPr>
         <w:spacing w:after="0" w:line="240" w:lineRule="auto"/>
-        <w:ind w:right="720"/>
-      </w:pPr>
-      <w:r>
-        <w:rPr>
-          <w:rFonts w:hint="cs"/>
-          <w:rtl/>
-        </w:rPr>
-        <w:t>[תיאור הסיבה / הצורך בשימוש בתבנית במערכת שלכם]</w:t>
-      </w:r>
-      <w:r>
-        <w:rPr>
-          <w:rtl/>
-        </w:rPr>
-        <w:br/>
+        <w:ind w:left="720" w:right="720"/>
+        <w:rPr>
+          <w:rFonts w:hint="cs"/>
+          <w:rtl/>
+        </w:rPr>
+      </w:pPr>
+      <w:r>
+        <w:rPr>
+          <w:rFonts w:hint="cs"/>
+          <w:rtl/>
+        </w:rPr>
+        <w:t xml:space="preserve">מכיוון שישנם 2 סוגי </w:t>
+      </w:r>
+      <w:r>
+        <w:t>Log</w:t>
+      </w:r>
+      <w:r>
+        <w:rPr>
+          <w:rFonts w:hint="cs"/>
+          <w:rtl/>
+        </w:rPr>
+        <w:t xml:space="preserve"> (וניתן לשם גם יותר מכך) אזי נדרש </w:t>
+      </w:r>
+      <w:r>
+        <w:t>factory method</w:t>
+      </w:r>
+      <w:r>
+        <w:rPr>
+          <w:rFonts w:hint="cs"/>
+          <w:rtl/>
+        </w:rPr>
+        <w:t xml:space="preserve"> שתאגד בתוכה את יצירת ה-</w:t>
+      </w:r>
+      <w:r>
+        <w:t>Logger</w:t>
+      </w:r>
+      <w:r>
+        <w:rPr>
+          <w:rFonts w:hint="cs"/>
+          <w:rtl/>
+        </w:rPr>
+        <w:t xml:space="preserve"> המתאים (ע"י גישה ל-</w:t>
+      </w:r>
+      <w:proofErr w:type="spellStart"/>
+      <w:r>
+        <w:t>App.config</w:t>
+      </w:r>
+      <w:proofErr w:type="spellEnd"/>
+      <w:r>
+        <w:rPr>
+          <w:rFonts w:hint="cs"/>
+          <w:rtl/>
+        </w:rPr>
+        <w:t>), אך בלי דעת את אופן היצירה הפרטי של ה-</w:t>
+      </w:r>
+      <w:r>
+        <w:t>Logger</w:t>
+      </w:r>
+      <w:r>
+        <w:rPr>
+          <w:rFonts w:hint="cs"/>
+          <w:rtl/>
+        </w:rPr>
+        <w:t xml:space="preserve"> הנבחר, ולכן בכל אפשרות מתבצעת בקשה לקבלת </w:t>
+      </w:r>
+      <w:r>
+        <w:t>Instance</w:t>
+      </w:r>
+      <w:r>
+        <w:rPr>
+          <w:rFonts w:hint="cs"/>
+          <w:rtl/>
+        </w:rPr>
+        <w:t xml:space="preserve"> של ה-</w:t>
+      </w:r>
+      <w:r>
+        <w:t>Logger</w:t>
+      </w:r>
+      <w:r>
+        <w:rPr>
+          <w:rFonts w:hint="cs"/>
+          <w:rtl/>
+        </w:rPr>
+        <w:t xml:space="preserve"> הנבחר. במימוש בקשה זו ה-</w:t>
+      </w:r>
+      <w:r>
+        <w:t>Logger</w:t>
+      </w:r>
+      <w:r>
+        <w:rPr>
+          <w:rFonts w:hint="cs"/>
+          <w:rtl/>
+        </w:rPr>
+        <w:t xml:space="preserve"> הנבחר יוצר (ע"י מימוש בתבנית </w:t>
+      </w:r>
+      <w:proofErr w:type="spellStart"/>
+      <w:r>
+        <w:t>singelton</w:t>
+      </w:r>
+      <w:proofErr w:type="spellEnd"/>
+      <w:r>
+        <w:rPr>
+          <w:rFonts w:hint="cs"/>
+          <w:rtl/>
+        </w:rPr>
+        <w:t>) את ה-</w:t>
+      </w:r>
+      <w:proofErr w:type="spellStart"/>
+      <w:r>
+        <w:rPr>
+          <w:rFonts w:hint="cs"/>
+        </w:rPr>
+        <w:t>C</w:t>
+      </w:r>
+      <w:r>
+        <w:t>oncreteLogger</w:t>
+      </w:r>
+      <w:proofErr w:type="spellEnd"/>
+      <w:r>
+        <w:rPr>
+          <w:rFonts w:hint="cs"/>
+          <w:rtl/>
+        </w:rPr>
+        <w:t>.</w:t>
       </w:r>
     </w:p>
     <w:p>
@@ -821,28 +1961,247 @@
           <w:rFonts w:hint="cs"/>
           <w:rtl/>
         </w:rPr>
-        <w:lastRenderedPageBreak/>
         <w:t>אופן המימוש:</w:t>
       </w:r>
     </w:p>
     <w:p>
       <w:pPr>
         <w:spacing w:after="0" w:line="240" w:lineRule="auto"/>
-        <w:ind w:right="720"/>
-      </w:pPr>
-      <w:r>
-        <w:rPr>
-          <w:rFonts w:hint="cs"/>
-          <w:rtl/>
-        </w:rPr>
-        <w:t>[תיאור המימוש והיכן ניתן למצוא אותו בקוד]</w:t>
-      </w:r>
-    </w:p>
-    <w:p>
-      <w:pPr>
-        <w:spacing w:after="0" w:line="240" w:lineRule="auto"/>
-        <w:ind w:right="720"/>
-      </w:pPr>
+        <w:ind w:left="720"/>
+        <w:rPr>
+          <w:rtl/>
+        </w:rPr>
+      </w:pPr>
+      <w:r>
+        <w:rPr>
+          <w:rFonts w:hint="cs"/>
+          <w:rtl/>
+        </w:rPr>
+        <w:t>מימשנו את ה-</w:t>
+      </w:r>
+      <w:proofErr w:type="spellStart"/>
+      <w:r>
+        <w:t>FactoryMethod</w:t>
+      </w:r>
+      <w:proofErr w:type="spellEnd"/>
+      <w:r>
+        <w:rPr>
+          <w:rFonts w:hint="cs"/>
+          <w:rtl/>
+        </w:rPr>
+        <w:t xml:space="preserve"> ע"י יצירת </w:t>
+      </w:r>
+      <w:r>
+        <w:t>static method</w:t>
+      </w:r>
+      <w:r>
+        <w:rPr>
+          <w:rFonts w:hint="cs"/>
+          <w:rtl/>
+        </w:rPr>
+        <w:t xml:space="preserve"> במחלקת הבסיס האבסטרקטית (</w:t>
+      </w:r>
+      <w:proofErr w:type="spellStart"/>
+      <w:r>
+        <w:t>ILogger</w:t>
+      </w:r>
+      <w:proofErr w:type="spellEnd"/>
+      <w:r>
+        <w:rPr>
+          <w:rFonts w:hint="cs"/>
+          <w:rtl/>
+        </w:rPr>
+        <w:t>).</w:t>
+      </w:r>
+    </w:p>
+    <w:p>
+      <w:pPr>
+        <w:spacing w:after="0" w:line="240" w:lineRule="auto"/>
+        <w:ind w:left="720"/>
+        <w:rPr>
+          <w:rtl/>
+        </w:rPr>
+      </w:pPr>
+      <w:r>
+        <w:rPr>
+          <w:rFonts w:hint="cs"/>
+          <w:rtl/>
+        </w:rPr>
+        <w:t xml:space="preserve">מבחינת ה"שחקנים" בתבנית זו, </w:t>
+      </w:r>
+      <w:proofErr w:type="spellStart"/>
+      <w:r>
+        <w:t>ILogger</w:t>
+      </w:r>
+      <w:proofErr w:type="spellEnd"/>
+      <w:r>
+        <w:rPr>
+          <w:rFonts w:hint="cs"/>
+          <w:rtl/>
+        </w:rPr>
+        <w:t xml:space="preserve"> היא המחלקה המייצגת את ה-</w:t>
+      </w:r>
+      <w:r>
+        <w:t>Product</w:t>
+      </w:r>
+      <w:r>
+        <w:rPr>
+          <w:rFonts w:hint="cs"/>
+          <w:rtl/>
+        </w:rPr>
+        <w:t xml:space="preserve">, </w:t>
+      </w:r>
+      <w:proofErr w:type="spellStart"/>
+      <w:r>
+        <w:t>TxtFileLogger</w:t>
+      </w:r>
+      <w:proofErr w:type="spellEnd"/>
+      <w:r>
+        <w:rPr>
+          <w:rFonts w:hint="cs"/>
+          <w:rtl/>
+        </w:rPr>
+        <w:t xml:space="preserve"> או </w:t>
+      </w:r>
+      <w:proofErr w:type="spellStart"/>
+      <w:r>
+        <w:t>EventLogger</w:t>
+      </w:r>
+      <w:proofErr w:type="spellEnd"/>
+      <w:r>
+        <w:rPr>
+          <w:rFonts w:hint="cs"/>
+          <w:rtl/>
+        </w:rPr>
+        <w:t xml:space="preserve"> </w:t>
+      </w:r>
+      <w:proofErr w:type="spellStart"/>
+      <w:r>
+        <w:rPr>
+          <w:rFonts w:hint="cs"/>
+          <w:rtl/>
+        </w:rPr>
+        <w:t>מצייגות</w:t>
+      </w:r>
+      <w:proofErr w:type="spellEnd"/>
+      <w:r>
+        <w:rPr>
+          <w:rFonts w:hint="cs"/>
+          <w:rtl/>
+        </w:rPr>
+        <w:t xml:space="preserve"> את ה-</w:t>
+      </w:r>
+      <w:proofErr w:type="spellStart"/>
+      <w:r>
+        <w:t>ConcreteProduct</w:t>
+      </w:r>
+      <w:proofErr w:type="spellEnd"/>
+      <w:r>
+        <w:rPr>
+          <w:rFonts w:hint="cs"/>
+          <w:rtl/>
+        </w:rPr>
+        <w:t xml:space="preserve">, </w:t>
+      </w:r>
+      <w:proofErr w:type="spellStart"/>
+      <w:r>
+        <w:t>CreateLogger</w:t>
+      </w:r>
+      <w:proofErr w:type="spellEnd"/>
+      <w:r>
+        <w:rPr>
+          <w:rFonts w:hint="cs"/>
+          <w:rtl/>
+        </w:rPr>
+        <w:t xml:space="preserve"> שנמצאת במחלקה </w:t>
+      </w:r>
+      <w:proofErr w:type="spellStart"/>
+      <w:r>
+        <w:t>ILogger</w:t>
+      </w:r>
+      <w:proofErr w:type="spellEnd"/>
+      <w:r>
+        <w:rPr>
+          <w:rFonts w:hint="cs"/>
+          <w:rtl/>
+        </w:rPr>
+        <w:t xml:space="preserve"> מייצגת את ה-</w:t>
+      </w:r>
+      <w:r>
+        <w:t>Creator</w:t>
+      </w:r>
+      <w:r>
+        <w:rPr>
+          <w:rFonts w:hint="cs"/>
+          <w:rtl/>
+        </w:rPr>
+        <w:t xml:space="preserve"> וה-</w:t>
+      </w:r>
+      <w:r>
+        <w:t>Instance</w:t>
+      </w:r>
+      <w:r>
+        <w:rPr>
+          <w:rFonts w:hint="cs"/>
+          <w:rtl/>
+        </w:rPr>
+        <w:t xml:space="preserve"> של כל </w:t>
+      </w:r>
+      <w:proofErr w:type="spellStart"/>
+      <w:r>
+        <w:t>ConcreteProduct</w:t>
+      </w:r>
+      <w:proofErr w:type="spellEnd"/>
+      <w:r>
+        <w:rPr>
+          <w:rFonts w:hint="cs"/>
+          <w:rtl/>
+        </w:rPr>
+        <w:t xml:space="preserve"> היא למעשה מי שמייצרת את ה-</w:t>
+      </w:r>
+      <w:proofErr w:type="spellStart"/>
+      <w:r>
+        <w:t>ConcreteProduct</w:t>
+      </w:r>
+      <w:proofErr w:type="spellEnd"/>
+      <w:r>
+        <w:rPr>
+          <w:rFonts w:hint="cs"/>
+          <w:rtl/>
+        </w:rPr>
+        <w:t xml:space="preserve"> (בגלל ש-</w:t>
+      </w:r>
+      <w:proofErr w:type="spellStart"/>
+      <w:r>
+        <w:t>ConcreteProduct</w:t>
+      </w:r>
+      <w:proofErr w:type="spellEnd"/>
+      <w:r>
+        <w:rPr>
+          <w:rFonts w:hint="cs"/>
+          <w:rtl/>
+        </w:rPr>
+        <w:t xml:space="preserve"> הוא </w:t>
+      </w:r>
+      <w:r>
+        <w:t>singleton</w:t>
+      </w:r>
+      <w:r>
+        <w:rPr>
+          <w:rFonts w:hint="cs"/>
+          <w:rtl/>
+        </w:rPr>
+        <w:t xml:space="preserve"> אזי </w:t>
+      </w:r>
+      <w:r>
+        <w:rPr>
+          <w:rFonts w:hint="cs"/>
+          <w:rtl/>
+        </w:rPr>
+        <w:t>הוא מיוצר רק פעם אחת).</w:t>
+      </w:r>
+      <w:bookmarkStart w:id="0" w:name="_GoBack"/>
+      <w:bookmarkEnd w:id="0"/>
     </w:p>
     <w:p>
       <w:pPr>
@@ -859,37 +2218,58 @@
     <w:p>
       <w:pPr>
         <w:spacing w:after="0" w:line="240" w:lineRule="auto"/>
-        <w:ind w:right="720"/>
-        <w:rPr>
-          <w:rtl/>
-        </w:rPr>
-      </w:pPr>
-      <w:r>
-        <w:rPr>
-          <w:rFonts w:hint="cs"/>
-          <w:rtl/>
-        </w:rPr>
-        <w:t>[</w:t>
-      </w:r>
-      <w:r>
-        <w:t>sequence diagram</w:t>
-      </w:r>
-      <w:r>
-        <w:rPr>
-          <w:rFonts w:hint="cs"/>
-          <w:rtl/>
-        </w:rPr>
-        <w:t xml:space="preserve"> שמציגה את התהליך שקשור לתבנית והאינטראקציה בין המחלקות]</w:t>
-      </w:r>
-    </w:p>
-    <w:p>
-      <w:pPr>
-        <w:spacing w:after="0" w:line="240" w:lineRule="auto"/>
-        <w:ind w:right="720"/>
-        <w:rPr>
-          <w:rtl/>
-        </w:rPr>
-      </w:pPr>
+        <w:ind w:left="720" w:right="720" w:hanging="964"/>
+        <w:rPr>
+          <w:rtl/>
+        </w:rPr>
+      </w:pPr>
+      <w:r>
+        <w:rPr>
+          <w:noProof/>
+          <w:rtl/>
+        </w:rPr>
+        <w:drawing>
+          <wp:inline distT="0" distB="0" distL="0" distR="0">
+            <wp:extent cx="6472858" cy="3535680"/>
+            <wp:effectExtent l="0" t="0" r="4445" b="7620"/>
+            <wp:docPr id="10" name="תמונה 10"/>
+            <wp:cNvGraphicFramePr>
+              <a:graphicFrameLocks xmlns:a="http://schemas.openxmlformats.org/drawingml/2006/main" noChangeAspect="1"/>
+            </wp:cNvGraphicFramePr>
+            <a:graphic xmlns:a="http://schemas.openxmlformats.org/drawingml/2006/main">
+              <a:graphicData uri="http://schemas.openxmlformats.org/drawingml/2006/picture">
+                <pic:pic xmlns:pic="http://schemas.openxmlformats.org/drawingml/2006/picture">
+                  <pic:nvPicPr>
+                    <pic:cNvPr id="10" name="factory_sequence.jpg"/>
+                    <pic:cNvPicPr/>
+                  </pic:nvPicPr>
+                  <pic:blipFill>
+                    <a:blip r:embed="rId13">
+                      <a:extLst>
+                        <a:ext uri="{28A0092B-C50C-407E-A947-70E740481C1C}">
+                          <a14:useLocalDpi xmlns:a14="http://schemas.microsoft.com/office/drawing/2010/main" val="0"/>
+                        </a:ext>
+                      </a:extLst>
+                    </a:blip>
+                    <a:stretch>
+                      <a:fillRect/>
+                    </a:stretch>
+                  </pic:blipFill>
+                  <pic:spPr>
+                    <a:xfrm>
+                      <a:off x="0" y="0"/>
+                      <a:ext cx="6480015" cy="3539590"/>
+                    </a:xfrm>
+                    <a:prstGeom prst="rect">
+                      <a:avLst/>
+                    </a:prstGeom>
+                  </pic:spPr>
+                </pic:pic>
+              </a:graphicData>
+            </a:graphic>
+          </wp:inline>
+        </w:drawing>
+      </w:r>
     </w:p>
     <w:p>
       <w:pPr>
@@ -900,6 +2280,67 @@
         <w:spacing w:after="0" w:line="240" w:lineRule="auto"/>
       </w:pPr>
       <w:r>
+        <w:rPr>
+          <w:noProof/>
+          <w:rtl/>
+        </w:rPr>
+        <w:drawing>
+          <wp:anchor distT="0" distB="0" distL="114300" distR="114300" simplePos="0" relativeHeight="251658240" behindDoc="0" locked="0" layoutInCell="1" allowOverlap="1" wp14:anchorId="680BBB4A" wp14:editId="251D04E3">
+            <wp:simplePos x="0" y="0"/>
+            <wp:positionH relativeFrom="column">
+              <wp:posOffset>-1607820</wp:posOffset>
+            </wp:positionH>
+            <wp:positionV relativeFrom="paragraph">
+              <wp:posOffset>175260</wp:posOffset>
+            </wp:positionV>
+            <wp:extent cx="7481218" cy="3627120"/>
+            <wp:effectExtent l="0" t="0" r="5715" b="0"/>
+            <wp:wrapNone/>
+            <wp:docPr id="6" name="תמונה 6"/>
+            <wp:cNvGraphicFramePr>
+              <a:graphicFrameLocks xmlns:a="http://schemas.openxmlformats.org/drawingml/2006/main" noChangeAspect="1"/>
+            </wp:cNvGraphicFramePr>
+            <a:graphic xmlns:a="http://schemas.openxmlformats.org/drawingml/2006/main">
+              <a:graphicData uri="http://schemas.openxmlformats.org/drawingml/2006/picture">
+                <pic:pic xmlns:pic="http://schemas.openxmlformats.org/drawingml/2006/picture">
+                  <pic:nvPicPr>
+                    <pic:cNvPr id="6" name="factory_method.jpg"/>
+                    <pic:cNvPicPr/>
+                  </pic:nvPicPr>
+                  <pic:blipFill>
+                    <a:blip r:embed="rId14">
+                      <a:extLst>
+                        <a:ext uri="{28A0092B-C50C-407E-A947-70E740481C1C}">
+                          <a14:useLocalDpi xmlns:a14="http://schemas.microsoft.com/office/drawing/2010/main" val="0"/>
+                        </a:ext>
+                      </a:extLst>
+                    </a:blip>
+                    <a:stretch>
+                      <a:fillRect/>
+                    </a:stretch>
+                  </pic:blipFill>
+                  <pic:spPr>
+                    <a:xfrm>
+                      <a:off x="0" y="0"/>
+                      <a:ext cx="7501448" cy="3636928"/>
+                    </a:xfrm>
+                    <a:prstGeom prst="rect">
+                      <a:avLst/>
+                    </a:prstGeom>
+                  </pic:spPr>
+                </pic:pic>
+              </a:graphicData>
+            </a:graphic>
+            <wp14:sizeRelH relativeFrom="margin">
+              <wp14:pctWidth>0</wp14:pctWidth>
+            </wp14:sizeRelH>
+            <wp14:sizeRelV relativeFrom="margin">
+              <wp14:pctHeight>0</wp14:pctHeight>
+            </wp14:sizeRelV>
+          </wp:anchor>
+        </w:drawing>
+      </w:r>
+      <w:r>
         <w:t>Class Diagram</w:t>
       </w:r>
       <w:r>
@@ -912,57 +2353,393 @@
     </w:p>
     <w:p>
       <w:pPr>
-        <w:rPr>
-          <w:rtl/>
-        </w:rPr>
-      </w:pPr>
-      <w:r>
-        <w:rPr>
-          <w:rFonts w:hint="cs"/>
-          <w:rtl/>
-        </w:rPr>
-        <w:t>[</w:t>
-      </w:r>
-      <w:r>
-        <w:t>class diagram</w:t>
-      </w:r>
-      <w:r>
-        <w:rPr>
-          <w:rFonts w:hint="cs"/>
-          <w:rtl/>
-        </w:rPr>
-        <w:t xml:space="preserve"> שמתארת את המחלקות שלכם שמעורבות בתבנית (תיאור מלא שכולל </w:t>
-      </w:r>
-      <w:r>
-        <w:t>Properties</w:t>
-      </w:r>
-      <w:r>
-        <w:rPr>
-          <w:rFonts w:hint="cs"/>
-          <w:rtl/>
-        </w:rPr>
-        <w:t xml:space="preserve"> ו- </w:t>
-      </w:r>
-      <w:r>
-        <w:t>Methods</w:t>
-      </w:r>
-      <w:r>
-        <w:rPr>
-          <w:rFonts w:hint="cs"/>
-          <w:rtl/>
-        </w:rPr>
-        <w:t>) והיחסים ביניהם (תאור מלא עבור כל יחס כפי שלמדנו בכיתה). עבור כל מחלקה שלכם, כיתבו מי המקבילה שלה (אם יש כזו) בתבנית (</w:t>
-      </w:r>
-      <w:r>
-        <w:t>Pattern</w:t>
-      </w:r>
-      <w:r>
-        <w:rPr>
-          <w:rFonts w:hint="cs"/>
-          <w:rtl/>
-        </w:rPr>
-        <w:t>) שבחרתם</w:t>
-      </w:r>
+        <w:bidi w:val="0"/>
+        <w:spacing w:after="200"/>
+        <w:jc w:val="right"/>
+        <w:rPr>
+          <w:rtl/>
+        </w:rPr>
+      </w:pPr>
+      <w:r>
+        <w:rPr>
+          <w:rtl/>
+        </w:rPr>
+        <w:br w:type="page"/>
+      </w:r>
+    </w:p>
+    <w:p>
+      <w:pPr>
+        <w:pStyle w:val="3"/>
+        <w:rPr>
+          <w:rtl/>
+        </w:rPr>
+      </w:pPr>
+      <w:r>
+        <w:rPr>
+          <w:rFonts w:hint="cs"/>
+          <w:rtl/>
+        </w:rPr>
+        <w:lastRenderedPageBreak/>
+        <w:t>עבודה אסינכרונית</w:t>
+      </w:r>
+    </w:p>
+    <w:p>
+      <w:pPr>
+        <w:autoSpaceDE w:val="0"/>
+        <w:autoSpaceDN w:val="0"/>
+        <w:adjustRightInd w:val="0"/>
+        <w:spacing w:after="0" w:line="240" w:lineRule="auto"/>
+        <w:rPr>
+          <w:rFonts w:hint="cs"/>
+          <w:rtl/>
+        </w:rPr>
+      </w:pPr>
+      <w:r>
+        <w:rPr>
+          <w:rFonts w:hint="cs"/>
+          <w:rtl/>
+        </w:rPr>
+        <w:t xml:space="preserve">על מנת לאפשר העלאת נתונים חלקה בדף הבסיסי של </w:t>
+      </w:r>
+      <w:proofErr w:type="spellStart"/>
+      <w:r>
+        <w:rPr>
+          <w:rFonts w:hint="cs"/>
+          <w:rtl/>
+        </w:rPr>
+        <w:t>האפיקציה</w:t>
+      </w:r>
+      <w:proofErr w:type="spellEnd"/>
+      <w:r>
+        <w:rPr>
+          <w:rFonts w:hint="cs"/>
+          <w:rtl/>
+        </w:rPr>
+        <w:t xml:space="preserve"> השתמשנו ב </w:t>
+      </w:r>
+      <w:r>
+        <w:t>threads</w:t>
+      </w:r>
+      <w:r>
+        <w:rPr>
+          <w:rFonts w:hint="cs"/>
+          <w:rtl/>
+        </w:rPr>
+        <w:t>.</w:t>
+      </w:r>
+    </w:p>
+    <w:p>
+      <w:pPr>
+        <w:autoSpaceDE w:val="0"/>
+        <w:autoSpaceDN w:val="0"/>
+        <w:adjustRightInd w:val="0"/>
+        <w:spacing w:after="0" w:line="240" w:lineRule="auto"/>
+        <w:rPr>
+          <w:rFonts w:hint="cs"/>
+          <w:rtl/>
+        </w:rPr>
+      </w:pPr>
+      <w:r>
+        <w:rPr>
+          <w:rFonts w:hint="cs"/>
+          <w:rtl/>
+        </w:rPr>
+        <w:t xml:space="preserve">כעת אפשר לבצע </w:t>
+      </w:r>
+      <w:r>
+        <w:t>fetch</w:t>
+      </w:r>
+      <w:r>
+        <w:rPr>
+          <w:rFonts w:hint="cs"/>
+          <w:rtl/>
+        </w:rPr>
+        <w:t xml:space="preserve"> והאפליקציה לא נתקעת.</w:t>
+      </w:r>
+    </w:p>
+    <w:p>
+      <w:pPr>
+        <w:autoSpaceDE w:val="0"/>
+        <w:autoSpaceDN w:val="0"/>
+        <w:adjustRightInd w:val="0"/>
+        <w:spacing w:after="0" w:line="240" w:lineRule="auto"/>
+        <w:rPr>
+          <w:rFonts w:hint="cs"/>
+          <w:rtl/>
+        </w:rPr>
+      </w:pPr>
+      <w:r>
+        <w:rPr>
+          <w:rFonts w:hint="cs"/>
+          <w:rtl/>
+        </w:rPr>
+        <w:t xml:space="preserve">מכיוון </w:t>
+      </w:r>
+      <w:proofErr w:type="spellStart"/>
+      <w:r>
+        <w:rPr>
+          <w:rFonts w:hint="cs"/>
+          <w:rtl/>
+        </w:rPr>
+        <w:t>שבטאבים</w:t>
+      </w:r>
+      <w:proofErr w:type="spellEnd"/>
+      <w:r>
+        <w:rPr>
+          <w:rFonts w:hint="cs"/>
+          <w:rtl/>
+        </w:rPr>
+        <w:t xml:space="preserve"> האחרים יש כפתור אחד אז בכל מקרה צריך </w:t>
+      </w:r>
+      <w:proofErr w:type="spellStart"/>
+      <w:r>
+        <w:rPr>
+          <w:rFonts w:hint="cs"/>
+          <w:rtl/>
+        </w:rPr>
+        <w:t>להמתיין</w:t>
+      </w:r>
+      <w:proofErr w:type="spellEnd"/>
+      <w:r>
+        <w:rPr>
+          <w:rFonts w:hint="cs"/>
+          <w:rtl/>
+        </w:rPr>
+        <w:t xml:space="preserve"> לפעולתו לאחר הלחיצה עליו ולכן לא בוצע שימוש ב-</w:t>
+      </w:r>
+      <w:proofErr w:type="spellStart"/>
+      <w:r>
+        <w:t>threds</w:t>
+      </w:r>
+      <w:proofErr w:type="spellEnd"/>
+      <w:r>
+        <w:rPr>
+          <w:rFonts w:hint="cs"/>
+          <w:rtl/>
+        </w:rPr>
+        <w:t xml:space="preserve"> </w:t>
+      </w:r>
+      <w:proofErr w:type="spellStart"/>
+      <w:r>
+        <w:rPr>
+          <w:rFonts w:hint="cs"/>
+          <w:rtl/>
+        </w:rPr>
+        <w:t>בטאבים</w:t>
+      </w:r>
+      <w:proofErr w:type="spellEnd"/>
+      <w:r>
+        <w:rPr>
+          <w:rFonts w:hint="cs"/>
+          <w:rtl/>
+        </w:rPr>
+        <w:t xml:space="preserve"> אלו.</w:t>
+      </w:r>
+    </w:p>
+    <w:p>
+      <w:pPr>
+        <w:autoSpaceDE w:val="0"/>
+        <w:autoSpaceDN w:val="0"/>
+        <w:adjustRightInd w:val="0"/>
+        <w:spacing w:after="0" w:line="240" w:lineRule="auto"/>
+        <w:rPr>
+          <w:rtl/>
+        </w:rPr>
+      </w:pPr>
+      <w:r>
+        <w:rPr>
+          <w:rFonts w:hint="cs"/>
+          <w:rtl/>
+        </w:rPr>
+        <w:t>ה-</w:t>
+      </w:r>
+      <w:r>
+        <w:t>methods</w:t>
+      </w:r>
+      <w:r>
+        <w:rPr>
+          <w:rFonts w:hint="cs"/>
+          <w:rtl/>
+        </w:rPr>
+        <w:t xml:space="preserve"> בהן מבוצע המימוש הן:</w:t>
+      </w:r>
+    </w:p>
+    <w:p>
+      <w:pPr>
+        <w:autoSpaceDE w:val="0"/>
+        <w:autoSpaceDN w:val="0"/>
+        <w:adjustRightInd w:val="0"/>
+        <w:spacing w:after="0" w:line="240" w:lineRule="auto"/>
+        <w:rPr>
+          <w:rtl/>
+        </w:rPr>
+      </w:pPr>
+      <w:proofErr w:type="spellStart"/>
+      <w:proofErr w:type="gramStart"/>
+      <w:r>
+        <w:t>fetchNewsFeed</w:t>
+      </w:r>
+      <w:proofErr w:type="spellEnd"/>
+      <w:proofErr w:type="gramEnd"/>
+    </w:p>
+    <w:p>
+      <w:pPr>
+        <w:autoSpaceDE w:val="0"/>
+        <w:autoSpaceDN w:val="0"/>
+        <w:adjustRightInd w:val="0"/>
+        <w:spacing w:after="0" w:line="240" w:lineRule="auto"/>
+        <w:rPr>
+          <w:rtl/>
+        </w:rPr>
+      </w:pPr>
+      <w:proofErr w:type="spellStart"/>
+      <w:proofErr w:type="gramStart"/>
+      <w:r>
+        <w:t>fetchFriends</w:t>
+      </w:r>
+      <w:proofErr w:type="spellEnd"/>
+      <w:proofErr w:type="gramEnd"/>
+    </w:p>
+    <w:p>
+      <w:pPr>
+        <w:autoSpaceDE w:val="0"/>
+        <w:autoSpaceDN w:val="0"/>
+        <w:adjustRightInd w:val="0"/>
+        <w:spacing w:after="0" w:line="240" w:lineRule="auto"/>
+        <w:rPr>
+          <w:rtl/>
+        </w:rPr>
+      </w:pPr>
+      <w:proofErr w:type="spellStart"/>
+      <w:proofErr w:type="gramStart"/>
+      <w:r>
+        <w:t>fetchCheckins</w:t>
+      </w:r>
+      <w:proofErr w:type="spellEnd"/>
+      <w:proofErr w:type="gramEnd"/>
+      <w:r>
+        <w:rPr>
+          <w:rtl/>
+        </w:rPr>
+        <w:br/>
+      </w:r>
+    </w:p>
+    <w:p>
+      <w:pPr>
+        <w:pStyle w:val="3"/>
+        <w:rPr>
+          <w:rFonts w:hint="cs"/>
+          <w:rtl/>
+        </w:rPr>
+      </w:pPr>
+      <w:r>
+        <w:rPr>
+          <w:rFonts w:hint="cs"/>
+          <w:rtl/>
+        </w:rPr>
+        <w:t xml:space="preserve">עבודה עם </w:t>
+      </w:r>
+      <w:r>
+        <w:t>Data Binding</w:t>
+      </w:r>
+    </w:p>
+    <w:p>
+      <w:pPr>
+        <w:autoSpaceDE w:val="0"/>
+        <w:autoSpaceDN w:val="0"/>
+        <w:adjustRightInd w:val="0"/>
+        <w:spacing w:after="0" w:line="240" w:lineRule="auto"/>
+        <w:rPr>
+          <w:rtl/>
+        </w:rPr>
+      </w:pPr>
+      <w:r>
+        <w:rPr>
+          <w:rFonts w:hint="cs"/>
+          <w:rtl/>
+        </w:rPr>
+        <w:t xml:space="preserve">פרטי ה </w:t>
+      </w:r>
+      <w:r>
+        <w:t>event</w:t>
+      </w:r>
+      <w:r>
+        <w:rPr>
+          <w:rFonts w:hint="cs"/>
+          <w:rtl/>
+        </w:rPr>
+        <w:t xml:space="preserve"> בדף הראשי מקושרים לרשימה של ה-</w:t>
+      </w:r>
+      <w:r>
+        <w:t>events</w:t>
+      </w:r>
+      <w:r>
+        <w:rPr>
+          <w:rFonts w:hint="cs"/>
+          <w:rtl/>
+        </w:rPr>
+        <w:t xml:space="preserve"> שלידם.</w:t>
+      </w:r>
+    </w:p>
+    <w:p>
+      <w:pPr>
+        <w:autoSpaceDE w:val="0"/>
+        <w:autoSpaceDN w:val="0"/>
+        <w:adjustRightInd w:val="0"/>
+        <w:spacing w:after="0" w:line="240" w:lineRule="auto"/>
+        <w:rPr>
+          <w:rtl/>
+        </w:rPr>
+      </w:pPr>
+      <w:r>
+        <w:rPr>
+          <w:rFonts w:hint="cs"/>
+          <w:rtl/>
+        </w:rPr>
+        <w:t>ה-</w:t>
+      </w:r>
+      <w:r>
+        <w:t>methods</w:t>
+      </w:r>
+      <w:r>
+        <w:rPr>
+          <w:rFonts w:hint="cs"/>
+          <w:rtl/>
+        </w:rPr>
+        <w:t xml:space="preserve"> בהן מבוצע המימוש הן:</w:t>
+      </w:r>
+    </w:p>
+    <w:p>
+      <w:pPr>
+        <w:autoSpaceDE w:val="0"/>
+        <w:autoSpaceDN w:val="0"/>
+        <w:adjustRightInd w:val="0"/>
+        <w:spacing w:after="0" w:line="240" w:lineRule="auto"/>
+        <w:rPr>
+          <w:rtl/>
+        </w:rPr>
+      </w:pPr>
+      <w:proofErr w:type="spellStart"/>
+      <w:r>
+        <w:t>labelEvents_LinkClicked</w:t>
+      </w:r>
+      <w:proofErr w:type="spellEnd"/>
+    </w:p>
+    <w:p>
+      <w:pPr>
+        <w:autoSpaceDE w:val="0"/>
+        <w:autoSpaceDN w:val="0"/>
+        <w:adjustRightInd w:val="0"/>
+        <w:spacing w:after="0" w:line="240" w:lineRule="auto"/>
+        <w:rPr>
+          <w:rtl/>
+        </w:rPr>
+      </w:pPr>
+      <w:proofErr w:type="spellStart"/>
+      <w:r>
+        <w:t>listBoxEvents_SelectedIndexChanged</w:t>
+      </w:r>
+      <w:proofErr w:type="spellEnd"/>
     </w:p>
     <w:p>
       <w:pPr>
@@ -972,8 +2749,8 @@
       </w:pPr>
     </w:p>
     <w:sectPr>
-      <w:headerReference w:type="default" r:id="rId9"/>
-      <w:footerReference w:type="default" r:id="rId10"/>
+      <w:headerReference w:type="default" r:id="rId15"/>
+      <w:footerReference w:type="default" r:id="rId16"/>
       <w:pgSz w:w="11906" w:h="16838"/>
       <w:pgMar w:top="825" w:right="1800" w:bottom="426" w:left="1800" w:header="142" w:footer="271" w:gutter="0"/>
       <w:cols w:space="708"/>
@@ -1023,7 +2800,6 @@
         <w:docPartUnique/>
       </w:docPartObj>
     </w:sdtPr>
-    <w:sdtEndPr/>
     <w:sdtContent>
       <w:p>
         <w:pPr>
@@ -1125,7 +2901,7 @@
                                     <w:rtl/>
                                     <w:lang w:val="he-IL"/>
                                   </w:rPr>
-                                  <w:t>1</w:t>
+                                  <w:t>5</w:t>
                                 </w:r>
                                 <w:r>
                                   <w:rPr>
@@ -1274,7 +3050,7 @@
                               <w:rtl/>
                               <w:lang w:val="he-IL"/>
                             </w:rPr>
-                            <w:t>1</w:t>
+                            <w:t>5</w:t>
                           </w:r>
                           <w:r>
                             <w:rPr>
@@ -1417,15 +3193,7 @@
         <w:color w:val="595959" w:themeColor="text1" w:themeTint="A6"/>
         <w:rtl/>
       </w:rPr>
-      <w:t>הנדסת תוכנה</w:t>
-    </w:r>
-    <w:r>
-      <w:rPr>
-        <w:rFonts w:ascii="Arial" w:hAnsi="Arial" w:cs="Arial" w:hint="cs"/>
-        <w:color w:val="595959" w:themeColor="text1" w:themeTint="A6"/>
-        <w:rtl/>
-      </w:rPr>
-      <w:t xml:space="preserve"> בעזרת </w:t>
+      <w:t xml:space="preserve">הנדסת תוכנה בעזרת </w:t>
     </w:r>
     <w:r>
       <w:rPr>
@@ -1450,15 +3218,7 @@
         <w:color w:val="595959" w:themeColor="text1" w:themeTint="A6"/>
         <w:rtl/>
       </w:rPr>
-      <w:t xml:space="preserve">סמסטר </w:t>
-    </w:r>
-    <w:r>
-      <w:rPr>
-        <w:rFonts w:ascii="Arial" w:hAnsi="Arial" w:cs="Arial" w:hint="cs"/>
-        <w:color w:val="595959" w:themeColor="text1" w:themeTint="A6"/>
-        <w:rtl/>
-      </w:rPr>
-      <w:t>א' תשע"ה</w:t>
+      <w:t>סמסטר א' תשע"ה</w:t>
     </w:r>
     <w:r>
       <w:rPr>
@@ -2114,8 +3874,8 @@
   <w:abstractNum w:abstractNumId="6">
     <w:nsid w:val="5C882A1D"/>
     <w:multiLevelType w:val="hybridMultilevel"/>
-    <w:tmpl w:val="DC369558"/>
-    <w:lvl w:ilvl="0" w:tplc="582E4E72">
+    <w:tmpl w:val="E55A6BB8"/>
+    <w:lvl w:ilvl="0" w:tplc="FBD4A598">
       <w:start w:val="5"/>
       <w:numFmt w:val="bullet"/>
       <w:lvlText w:val=""/>
@@ -2128,6 +3888,7 @@
       </w:pPr>
       <w:rPr>
         <w:rFonts w:ascii="Symbol" w:eastAsia="Times New Roman" w:hAnsi="Symbol" w:cs="Arial" w:hint="default"/>
+        <w:lang w:bidi="he-IL"/>
       </w:rPr>
     </w:lvl>
     <w:lvl w:ilvl="1" w:tplc="04090003">
@@ -4358,7 +6119,7 @@
 </file>
 
 <file path=customXml/itemProps2.xml><?xml version="1.0" encoding="utf-8"?>
-<ds:datastoreItem xmlns:ds="http://schemas.openxmlformats.org/officeDocument/2006/customXml" ds:itemID="{C0731F7F-22E5-4660-9790-CC5D464303B4}">
+<ds:datastoreItem xmlns:ds="http://schemas.openxmlformats.org/officeDocument/2006/customXml" ds:itemID="{DF0F8E98-5EC3-4D0C-8524-DD0A3F7F3483}">
   <ds:schemaRefs>
     <ds:schemaRef ds:uri="http://schemas.openxmlformats.org/officeDocument/2006/bibliography"/>
   </ds:schemaRefs>

</xml_diff>